<commit_message>
JWSTFGS-46; Add Astroconda to readme and installation notes
</commit_message>
<xml_diff>
--- a/fgs-commissioning/documentation/installation_notes.docx
+++ b/fgs-commissioning/documentation/installation_notes.docx
@@ -25,7 +25,6 @@
         </w:rPr>
         <w:t xml:space="preserve">Updating </w:t>
       </w:r>
-      <w:proofErr w:type="spellStart"/>
       <w:r>
         <w:rPr>
           <w:rFonts w:ascii="Menlo" w:hAnsi="Menlo" w:cs="Menlo"/>
@@ -36,7 +35,6 @@
         </w:rPr>
         <w:t>jwst_magic</w:t>
       </w:r>
-      <w:proofErr w:type="spellEnd"/>
       <w:r>
         <w:rPr>
           <w:rFonts w:ascii="Calibri" w:hAnsi="Calibri" w:cs="Times New Roman"/>
@@ -93,14 +91,22 @@
       </w:pPr>
       <w:r>
         <w:rPr>
-          <w:rFonts w:ascii="Menlo" w:hAnsi="Menlo" w:cs="Menlo"/>
-          <w:shd w:val="clear" w:color="auto" w:fill="E7E6E6" w:themeFill="background2"/>
-        </w:rPr>
-        <w:t>$ cd</w:t>
-      </w:r>
-      <w:r>
-        <w:rPr>
-          <w:rFonts w:ascii="Calibri Light" w:hAnsi="Calibri Light" w:cs="Times New Roman"/>
+          <w:rFonts w:ascii="Calibri Light" w:hAnsi="Calibri Light" w:cs="Times New Roman"/>
+          <w:sz w:val="28"/>
+        </w:rPr>
+        <w:t>A</w:t>
+      </w:r>
+      <w:r>
+        <w:rPr>
+          <w:rFonts w:ascii="Calibri Light" w:hAnsi="Calibri Light" w:cs="Times New Roman"/>
+          <w:sz w:val="28"/>
+        </w:rPr>
+        <w:t>ctivate your Python 3 (preferably Astroconda) environment.</w:t>
+      </w:r>
+      <w:r>
+        <w:rPr>
+          <w:rFonts w:ascii="Calibri Light" w:hAnsi="Calibri Light" w:cs="Times New Roman"/>
+          <w:sz w:val="28"/>
         </w:rPr>
         <w:t xml:space="preserve"> </w:t>
       </w:r>
@@ -109,770 +115,7 @@
           <w:rFonts w:ascii="Calibri Light" w:hAnsi="Calibri Light" w:cs="Times New Roman"/>
           <w:sz w:val="28"/>
         </w:rPr>
-        <w:t>into the dir</w:t>
-      </w:r>
-      <w:r>
-        <w:rPr>
-          <w:rFonts w:ascii="Calibri Light" w:hAnsi="Calibri Light" w:cs="Times New Roman"/>
-          <w:sz w:val="28"/>
-        </w:rPr>
-        <w:t xml:space="preserve">ectory where you last installed or </w:t>
-      </w:r>
-      <w:r>
-        <w:rPr>
-          <w:rFonts w:ascii="Calibri Light" w:hAnsi="Calibri Light" w:cs="Times New Roman"/>
-          <w:sz w:val="28"/>
-        </w:rPr>
-        <w:t>updated the tools</w:t>
-      </w:r>
-    </w:p>
-    <w:p>
-      <w:pPr>
-        <w:pStyle w:val="ListParagraph"/>
-        <w:numPr>
-          <w:ilvl w:val="0"/>
-          <w:numId w:val="3"/>
-        </w:numPr>
-        <w:spacing w:line="276" w:lineRule="auto"/>
-        <w:rPr>
-          <w:rFonts w:ascii="Calibri Light" w:hAnsi="Calibri Light" w:cs="Times New Roman"/>
-          <w:sz w:val="28"/>
-        </w:rPr>
-      </w:pPr>
-      <w:r>
-        <w:rPr>
-          <w:rFonts w:ascii="Menlo" w:hAnsi="Menlo" w:cs="Menlo"/>
-          <w:shd w:val="clear" w:color="auto" w:fill="E7E6E6" w:themeFill="background2"/>
-        </w:rPr>
-        <w:t xml:space="preserve">$ </w:t>
-      </w:r>
-      <w:proofErr w:type="spellStart"/>
-      <w:r>
-        <w:rPr>
-          <w:rFonts w:ascii="Menlo" w:hAnsi="Menlo" w:cs="Menlo"/>
-          <w:shd w:val="clear" w:color="auto" w:fill="E7E6E6" w:themeFill="background2"/>
-        </w:rPr>
-        <w:t>git</w:t>
-      </w:r>
-      <w:proofErr w:type="spellEnd"/>
-      <w:r>
-        <w:rPr>
-          <w:rFonts w:ascii="Menlo" w:hAnsi="Menlo" w:cs="Menlo"/>
-          <w:shd w:val="clear" w:color="auto" w:fill="E7E6E6" w:themeFill="background2"/>
-        </w:rPr>
-        <w:t xml:space="preserve"> remote –v</w:t>
-      </w:r>
-    </w:p>
-    <w:p>
-      <w:pPr>
-        <w:pStyle w:val="ListParagraph"/>
-        <w:numPr>
-          <w:ilvl w:val="0"/>
-          <w:numId w:val="3"/>
-        </w:numPr>
-        <w:spacing w:line="276" w:lineRule="auto"/>
-        <w:rPr>
-          <w:rFonts w:ascii="Calibri Light" w:hAnsi="Calibri Light" w:cs="Times New Roman"/>
-          <w:sz w:val="28"/>
-        </w:rPr>
-      </w:pPr>
-      <w:r>
-        <w:rPr>
-          <w:rFonts w:ascii="Calibri Light" w:hAnsi="Calibri Light" w:cs="Times New Roman"/>
-          <w:sz w:val="28"/>
-        </w:rPr>
-        <w:t>If</w:t>
-      </w:r>
-      <w:r>
-        <w:rPr>
-          <w:rFonts w:ascii="Calibri Light" w:hAnsi="Calibri Light" w:cs="Times New Roman"/>
-          <w:sz w:val="28"/>
-        </w:rPr>
-        <w:t xml:space="preserve"> the result contains “JWST-FGS/Commissioning-</w:t>
-      </w:r>
-      <w:proofErr w:type="spellStart"/>
-      <w:r>
-        <w:rPr>
-          <w:rFonts w:ascii="Calibri Light" w:hAnsi="Calibri Light" w:cs="Times New Roman"/>
-          <w:sz w:val="28"/>
-        </w:rPr>
-        <w:t>tools.git</w:t>
-      </w:r>
-      <w:proofErr w:type="spellEnd"/>
-      <w:r>
-        <w:rPr>
-          <w:rFonts w:ascii="Calibri Light" w:hAnsi="Calibri Light" w:cs="Times New Roman"/>
-          <w:sz w:val="28"/>
-        </w:rPr>
-        <w:t>”:</w:t>
-      </w:r>
-    </w:p>
-    <w:p>
-      <w:pPr>
-        <w:pStyle w:val="ListParagraph"/>
-        <w:numPr>
-          <w:ilvl w:val="1"/>
-          <w:numId w:val="3"/>
-        </w:numPr>
-        <w:spacing w:line="276" w:lineRule="auto"/>
-        <w:rPr>
-          <w:rFonts w:ascii="Calibri Light" w:hAnsi="Calibri Light" w:cs="Times New Roman"/>
-          <w:sz w:val="28"/>
-        </w:rPr>
-      </w:pPr>
-      <w:r>
-        <w:rPr>
-          <w:rFonts w:ascii="Calibri Light" w:hAnsi="Calibri Light" w:cs="Times New Roman"/>
-          <w:sz w:val="28"/>
-        </w:rPr>
-        <w:t>You are using the old repo. We will need to cl</w:t>
-      </w:r>
-      <w:r>
-        <w:rPr>
-          <w:rFonts w:ascii="Calibri Light" w:hAnsi="Calibri Light" w:cs="Times New Roman"/>
-          <w:sz w:val="28"/>
-        </w:rPr>
-        <w:t>one the tools from the new repo:</w:t>
-      </w:r>
-    </w:p>
-    <w:p>
-      <w:pPr>
-        <w:pStyle w:val="ListParagraph"/>
-        <w:numPr>
-          <w:ilvl w:val="2"/>
-          <w:numId w:val="3"/>
-        </w:numPr>
-        <w:spacing w:line="276" w:lineRule="auto"/>
-        <w:rPr>
-          <w:rFonts w:ascii="Calibri Light" w:hAnsi="Calibri Light" w:cs="Times New Roman"/>
-          <w:sz w:val="28"/>
-        </w:rPr>
-      </w:pPr>
-      <w:r>
-        <w:rPr>
-          <w:rFonts w:ascii="Menlo" w:hAnsi="Menlo" w:cs="Menlo"/>
-          <w:shd w:val="clear" w:color="auto" w:fill="E7E6E6" w:themeFill="background2"/>
-        </w:rPr>
-        <w:t>$ cd</w:t>
-      </w:r>
-      <w:r>
-        <w:rPr>
-          <w:rFonts w:ascii="Calibri Light" w:hAnsi="Calibri Light" w:cs="Times New Roman"/>
-          <w:sz w:val="28"/>
-        </w:rPr>
-        <w:t xml:space="preserve"> to wherever you want the repo to be located</w:t>
-      </w:r>
-    </w:p>
-    <w:p>
-      <w:pPr>
-        <w:pStyle w:val="ListParagraph"/>
-        <w:numPr>
-          <w:ilvl w:val="2"/>
-          <w:numId w:val="3"/>
-        </w:numPr>
-        <w:spacing w:line="276" w:lineRule="auto"/>
-        <w:rPr>
-          <w:rFonts w:ascii="Calibri Light" w:hAnsi="Calibri Light" w:cs="Times New Roman"/>
-          <w:sz w:val="28"/>
-        </w:rPr>
-      </w:pPr>
-      <w:r>
-        <w:rPr>
-          <w:rFonts w:ascii="Menlo" w:hAnsi="Menlo" w:cs="Menlo"/>
-          <w:shd w:val="clear" w:color="auto" w:fill="E7E6E6" w:themeFill="background2"/>
-        </w:rPr>
-        <w:t xml:space="preserve">$ </w:t>
-      </w:r>
-      <w:proofErr w:type="spellStart"/>
-      <w:r>
-        <w:rPr>
-          <w:rFonts w:ascii="Menlo" w:hAnsi="Menlo" w:cs="Menlo"/>
-          <w:shd w:val="clear" w:color="auto" w:fill="E7E6E6" w:themeFill="background2"/>
-        </w:rPr>
-        <w:t>git</w:t>
-      </w:r>
-      <w:proofErr w:type="spellEnd"/>
-      <w:r>
-        <w:rPr>
-          <w:rFonts w:ascii="Menlo" w:hAnsi="Menlo" w:cs="Menlo"/>
-          <w:shd w:val="clear" w:color="auto" w:fill="E7E6E6" w:themeFill="background2"/>
-        </w:rPr>
-        <w:t xml:space="preserve"> clone </w:t>
-      </w:r>
-      <w:proofErr w:type="spellStart"/>
-      <w:proofErr w:type="gramStart"/>
-      <w:r>
-        <w:rPr>
-          <w:rFonts w:ascii="Menlo" w:hAnsi="Menlo" w:cs="Menlo"/>
-          <w:shd w:val="clear" w:color="auto" w:fill="E7E6E6" w:themeFill="background2"/>
-        </w:rPr>
-        <w:t>git@grit.stsci.edu:wfsc</w:t>
-      </w:r>
-      <w:proofErr w:type="spellEnd"/>
-      <w:r>
-        <w:rPr>
-          <w:rFonts w:ascii="Menlo" w:hAnsi="Menlo" w:cs="Menlo"/>
-          <w:shd w:val="clear" w:color="auto" w:fill="E7E6E6" w:themeFill="background2"/>
-        </w:rPr>
-        <w:t>/</w:t>
-      </w:r>
-      <w:proofErr w:type="spellStart"/>
-      <w:r>
-        <w:rPr>
-          <w:rFonts w:ascii="Menlo" w:hAnsi="Menlo" w:cs="Menlo"/>
-          <w:shd w:val="clear" w:color="auto" w:fill="E7E6E6" w:themeFill="background2"/>
-        </w:rPr>
-        <w:t>tools.git</w:t>
-      </w:r>
-      <w:proofErr w:type="spellEnd"/>
-      <w:proofErr w:type="gramEnd"/>
-    </w:p>
-    <w:p>
-      <w:pPr>
-        <w:pStyle w:val="ListParagraph"/>
-        <w:numPr>
-          <w:ilvl w:val="1"/>
-          <w:numId w:val="3"/>
-        </w:numPr>
-        <w:spacing w:line="276" w:lineRule="auto"/>
-        <w:rPr>
-          <w:rFonts w:ascii="Calibri Light" w:hAnsi="Calibri Light" w:cs="Times New Roman"/>
-          <w:sz w:val="28"/>
-        </w:rPr>
-      </w:pPr>
-      <w:r>
-        <w:rPr>
-          <w:rFonts w:ascii="Calibri Light" w:hAnsi="Calibri Light" w:cs="Times New Roman"/>
-          <w:sz w:val="28"/>
-        </w:rPr>
-        <w:t xml:space="preserve">And install the </w:t>
-      </w:r>
-      <w:proofErr w:type="spellStart"/>
-      <w:r>
-        <w:rPr>
-          <w:rFonts w:ascii="Menlo" w:hAnsi="Menlo" w:cs="Menlo"/>
-        </w:rPr>
-        <w:t>jwst_magic</w:t>
-      </w:r>
-      <w:proofErr w:type="spellEnd"/>
-      <w:r>
-        <w:rPr>
-          <w:rFonts w:ascii="Calibri Light" w:hAnsi="Calibri Light" w:cs="Times New Roman"/>
-          <w:sz w:val="28"/>
-        </w:rPr>
-        <w:t xml:space="preserve"> package:</w:t>
-      </w:r>
-    </w:p>
-    <w:p>
-      <w:pPr>
-        <w:pStyle w:val="ListParagraph"/>
-        <w:numPr>
-          <w:ilvl w:val="2"/>
-          <w:numId w:val="3"/>
-        </w:numPr>
-        <w:spacing w:line="276" w:lineRule="auto"/>
-        <w:rPr>
-          <w:rFonts w:ascii="Calibri Light" w:hAnsi="Calibri Light" w:cs="Times New Roman"/>
-          <w:sz w:val="28"/>
-        </w:rPr>
-      </w:pPr>
-      <w:r>
-        <w:rPr>
-          <w:rFonts w:ascii="Menlo" w:hAnsi="Menlo" w:cs="Menlo"/>
-          <w:shd w:val="clear" w:color="auto" w:fill="E7E6E6" w:themeFill="background2"/>
-        </w:rPr>
-        <w:t>$ cd tools/</w:t>
-      </w:r>
-      <w:proofErr w:type="spellStart"/>
-      <w:r>
-        <w:rPr>
-          <w:rFonts w:ascii="Menlo" w:hAnsi="Menlo" w:cs="Menlo"/>
-          <w:shd w:val="clear" w:color="auto" w:fill="E7E6E6" w:themeFill="background2"/>
-        </w:rPr>
-        <w:t>fgs</w:t>
-      </w:r>
-      <w:proofErr w:type="spellEnd"/>
-      <w:r>
-        <w:rPr>
-          <w:rFonts w:ascii="Menlo" w:hAnsi="Menlo" w:cs="Menlo"/>
-          <w:shd w:val="clear" w:color="auto" w:fill="E7E6E6" w:themeFill="background2"/>
-        </w:rPr>
-        <w:t>-commissioning</w:t>
-      </w:r>
-    </w:p>
-    <w:p>
-      <w:pPr>
-        <w:pStyle w:val="ListParagraph"/>
-        <w:numPr>
-          <w:ilvl w:val="2"/>
-          <w:numId w:val="3"/>
-        </w:numPr>
-        <w:spacing w:line="276" w:lineRule="auto"/>
-        <w:rPr>
-          <w:rFonts w:ascii="Calibri Light" w:hAnsi="Calibri Light" w:cs="Times New Roman"/>
-          <w:sz w:val="28"/>
-        </w:rPr>
-      </w:pPr>
-      <w:r>
-        <w:rPr>
-          <w:rFonts w:ascii="Menlo" w:hAnsi="Menlo" w:cs="Menlo"/>
-          <w:shd w:val="clear" w:color="auto" w:fill="E7E6E6" w:themeFill="background2"/>
-        </w:rPr>
-        <w:t>$ pip install -</w:t>
-      </w:r>
-      <w:proofErr w:type="gramStart"/>
-      <w:r>
-        <w:rPr>
-          <w:rFonts w:ascii="Menlo" w:hAnsi="Menlo" w:cs="Menlo"/>
-          <w:shd w:val="clear" w:color="auto" w:fill="E7E6E6" w:themeFill="background2"/>
-        </w:rPr>
-        <w:t>e .</w:t>
-      </w:r>
-      <w:proofErr w:type="gramEnd"/>
-    </w:p>
-    <w:p>
-      <w:pPr>
-        <w:pStyle w:val="ListParagraph"/>
-        <w:numPr>
-          <w:ilvl w:val="1"/>
-          <w:numId w:val="3"/>
-        </w:numPr>
-        <w:spacing w:line="276" w:lineRule="auto"/>
-        <w:rPr>
-          <w:rFonts w:ascii="Calibri Light" w:hAnsi="Calibri Light" w:cs="Times New Roman"/>
-          <w:sz w:val="28"/>
-        </w:rPr>
-      </w:pPr>
-      <w:r>
-        <w:rPr>
-          <w:rFonts w:ascii="Calibri Light" w:hAnsi="Calibri Light" w:cs="Times New Roman"/>
-          <w:sz w:val="28"/>
-        </w:rPr>
-        <w:t>You are done!</w:t>
-      </w:r>
-    </w:p>
-    <w:p>
-      <w:pPr>
-        <w:pStyle w:val="ListParagraph"/>
-        <w:numPr>
-          <w:ilvl w:val="0"/>
-          <w:numId w:val="3"/>
-        </w:numPr>
-        <w:spacing w:line="276" w:lineRule="auto"/>
-        <w:rPr>
-          <w:rFonts w:ascii="Calibri Light" w:hAnsi="Calibri Light" w:cs="Times New Roman"/>
-          <w:sz w:val="28"/>
-        </w:rPr>
-      </w:pPr>
-      <w:r>
-        <w:rPr>
-          <w:rFonts w:ascii="Calibri Light" w:hAnsi="Calibri Light" w:cs="Times New Roman"/>
-          <w:sz w:val="28"/>
-        </w:rPr>
-        <w:t>Else</w:t>
-      </w:r>
-      <w:r>
-        <w:rPr>
-          <w:rFonts w:ascii="Calibri Light" w:hAnsi="Calibri Light" w:cs="Times New Roman"/>
-          <w:sz w:val="28"/>
-        </w:rPr>
-        <w:t>,</w:t>
-      </w:r>
-      <w:r>
-        <w:rPr>
-          <w:rFonts w:ascii="Calibri Light" w:hAnsi="Calibri Light" w:cs="Times New Roman"/>
-          <w:sz w:val="28"/>
-        </w:rPr>
-        <w:t xml:space="preserve"> i</w:t>
-      </w:r>
-      <w:r>
-        <w:rPr>
-          <w:rFonts w:ascii="Calibri Light" w:hAnsi="Calibri Light" w:cs="Times New Roman"/>
-          <w:sz w:val="28"/>
-        </w:rPr>
-        <w:t>f the result contains “</w:t>
-      </w:r>
-      <w:proofErr w:type="spellStart"/>
-      <w:r>
-        <w:rPr>
-          <w:rFonts w:ascii="Calibri Light" w:hAnsi="Calibri Light" w:cs="Times New Roman"/>
-          <w:sz w:val="28"/>
-        </w:rPr>
-        <w:t>wfsc</w:t>
-      </w:r>
-      <w:proofErr w:type="spellEnd"/>
-      <w:r>
-        <w:rPr>
-          <w:rFonts w:ascii="Calibri Light" w:hAnsi="Calibri Light" w:cs="Times New Roman"/>
-          <w:sz w:val="28"/>
-        </w:rPr>
-        <w:t>/</w:t>
-      </w:r>
-      <w:proofErr w:type="spellStart"/>
-      <w:r>
-        <w:rPr>
-          <w:rFonts w:ascii="Calibri Light" w:hAnsi="Calibri Light" w:cs="Times New Roman"/>
-          <w:sz w:val="28"/>
-        </w:rPr>
-        <w:t>tools.git</w:t>
-      </w:r>
-      <w:proofErr w:type="spellEnd"/>
-      <w:r>
-        <w:rPr>
-          <w:rFonts w:ascii="Calibri Light" w:hAnsi="Calibri Light" w:cs="Times New Roman"/>
-          <w:sz w:val="28"/>
-        </w:rPr>
-        <w:t>”:</w:t>
-      </w:r>
-    </w:p>
-    <w:p>
-      <w:pPr>
-        <w:pStyle w:val="ListParagraph"/>
-        <w:numPr>
-          <w:ilvl w:val="1"/>
-          <w:numId w:val="3"/>
-        </w:numPr>
-        <w:spacing w:line="276" w:lineRule="auto"/>
-        <w:rPr>
-          <w:rFonts w:ascii="Calibri Light" w:hAnsi="Calibri Light" w:cs="Times New Roman"/>
-          <w:sz w:val="28"/>
-        </w:rPr>
-      </w:pPr>
-      <w:r>
-        <w:rPr>
-          <w:rFonts w:ascii="Calibri Light" w:hAnsi="Calibri Light" w:cs="Times New Roman"/>
-          <w:sz w:val="28"/>
-        </w:rPr>
-        <w:t>You are u</w:t>
-      </w:r>
-      <w:r>
-        <w:rPr>
-          <w:rFonts w:ascii="Calibri Light" w:hAnsi="Calibri Light" w:cs="Times New Roman"/>
-          <w:sz w:val="28"/>
-        </w:rPr>
-        <w:t>sing the tools in the new repo. Great</w:t>
-      </w:r>
-      <w:r>
-        <w:rPr>
-          <w:rFonts w:ascii="Calibri Light" w:hAnsi="Calibri Light" w:cs="Times New Roman"/>
-          <w:sz w:val="28"/>
-        </w:rPr>
-        <w:t>!</w:t>
-      </w:r>
-      <w:r>
-        <w:rPr>
-          <w:rFonts w:ascii="Calibri Light" w:hAnsi="Calibri Light" w:cs="Times New Roman"/>
-          <w:sz w:val="28"/>
-        </w:rPr>
-        <w:t xml:space="preserve"> </w:t>
-      </w:r>
-      <w:r>
-        <w:rPr>
-          <w:rFonts w:ascii="Calibri Light" w:hAnsi="Calibri Light" w:cs="Times New Roman"/>
-          <w:sz w:val="28"/>
-        </w:rPr>
-        <w:t>Just be sure to</w:t>
-      </w:r>
-      <w:r>
-        <w:rPr>
-          <w:rFonts w:ascii="Calibri Light" w:hAnsi="Calibri Light" w:cs="Times New Roman"/>
-          <w:sz w:val="28"/>
-        </w:rPr>
-        <w:t xml:space="preserve"> download the latest version of the repository</w:t>
-      </w:r>
-      <w:r>
-        <w:rPr>
-          <w:rFonts w:ascii="Calibri Light" w:hAnsi="Calibri Light" w:cs="Times New Roman"/>
-          <w:sz w:val="28"/>
-        </w:rPr>
-        <w:t>:</w:t>
-      </w:r>
-    </w:p>
-    <w:p>
-      <w:pPr>
-        <w:pStyle w:val="ListParagraph"/>
-        <w:numPr>
-          <w:ilvl w:val="2"/>
-          <w:numId w:val="3"/>
-        </w:numPr>
-        <w:spacing w:line="276" w:lineRule="auto"/>
-        <w:rPr>
-          <w:rFonts w:ascii="Calibri Light" w:hAnsi="Calibri Light" w:cs="Times New Roman"/>
-          <w:sz w:val="28"/>
-        </w:rPr>
-      </w:pPr>
-      <w:r>
-        <w:rPr>
-          <w:rFonts w:ascii="Menlo" w:hAnsi="Menlo" w:cs="Menlo"/>
-          <w:shd w:val="clear" w:color="auto" w:fill="E7E6E6" w:themeFill="background2"/>
-        </w:rPr>
-        <w:t xml:space="preserve">$ </w:t>
-      </w:r>
-      <w:r>
-        <w:rPr>
-          <w:rFonts w:ascii="Menlo" w:hAnsi="Menlo" w:cs="Menlo"/>
-          <w:shd w:val="clear" w:color="auto" w:fill="E7E6E6" w:themeFill="background2"/>
-        </w:rPr>
-        <w:t>cd tools/</w:t>
-      </w:r>
-      <w:proofErr w:type="spellStart"/>
-      <w:r>
-        <w:rPr>
-          <w:rFonts w:ascii="Menlo" w:hAnsi="Menlo" w:cs="Menlo"/>
-          <w:shd w:val="clear" w:color="auto" w:fill="E7E6E6" w:themeFill="background2"/>
-        </w:rPr>
-        <w:t>fgs</w:t>
-      </w:r>
-      <w:proofErr w:type="spellEnd"/>
-      <w:r>
-        <w:rPr>
-          <w:rFonts w:ascii="Menlo" w:hAnsi="Menlo" w:cs="Menlo"/>
-          <w:shd w:val="clear" w:color="auto" w:fill="E7E6E6" w:themeFill="background2"/>
-        </w:rPr>
-        <w:t>-commissioning</w:t>
-      </w:r>
-    </w:p>
-    <w:p>
-      <w:pPr>
-        <w:pStyle w:val="ListParagraph"/>
-        <w:numPr>
-          <w:ilvl w:val="2"/>
-          <w:numId w:val="3"/>
-        </w:numPr>
-        <w:spacing w:line="276" w:lineRule="auto"/>
-        <w:rPr>
-          <w:rFonts w:ascii="Calibri Light" w:hAnsi="Calibri Light" w:cs="Times New Roman"/>
-          <w:sz w:val="28"/>
-        </w:rPr>
-      </w:pPr>
-      <w:r>
-        <w:rPr>
-          <w:rFonts w:ascii="Menlo" w:hAnsi="Menlo" w:cs="Menlo"/>
-          <w:shd w:val="clear" w:color="auto" w:fill="E7E6E6" w:themeFill="background2"/>
-        </w:rPr>
-        <w:t xml:space="preserve">$ </w:t>
-      </w:r>
-      <w:proofErr w:type="spellStart"/>
-      <w:r>
-        <w:rPr>
-          <w:rFonts w:ascii="Menlo" w:hAnsi="Menlo" w:cs="Menlo"/>
-          <w:shd w:val="clear" w:color="auto" w:fill="E7E6E6" w:themeFill="background2"/>
-        </w:rPr>
-        <w:t>git</w:t>
-      </w:r>
-      <w:proofErr w:type="spellEnd"/>
-      <w:r>
-        <w:rPr>
-          <w:rFonts w:ascii="Menlo" w:hAnsi="Menlo" w:cs="Menlo"/>
-          <w:shd w:val="clear" w:color="auto" w:fill="E7E6E6" w:themeFill="background2"/>
-        </w:rPr>
-        <w:t xml:space="preserve"> checkout master</w:t>
-      </w:r>
-    </w:p>
-    <w:p>
-      <w:pPr>
-        <w:pStyle w:val="ListParagraph"/>
-        <w:numPr>
-          <w:ilvl w:val="2"/>
-          <w:numId w:val="3"/>
-        </w:numPr>
-        <w:spacing w:line="276" w:lineRule="auto"/>
-        <w:rPr>
-          <w:rFonts w:ascii="Calibri Light" w:hAnsi="Calibri Light" w:cs="Times New Roman"/>
-          <w:sz w:val="28"/>
-        </w:rPr>
-      </w:pPr>
-      <w:r>
-        <w:rPr>
-          <w:rFonts w:ascii="Menlo" w:hAnsi="Menlo" w:cs="Menlo"/>
-          <w:shd w:val="clear" w:color="auto" w:fill="E7E6E6" w:themeFill="background2"/>
-        </w:rPr>
-        <w:t xml:space="preserve">$ </w:t>
-      </w:r>
-      <w:proofErr w:type="spellStart"/>
-      <w:r>
-        <w:rPr>
-          <w:rFonts w:ascii="Menlo" w:hAnsi="Menlo" w:cs="Menlo"/>
-          <w:shd w:val="clear" w:color="auto" w:fill="E7E6E6" w:themeFill="background2"/>
-        </w:rPr>
-        <w:t>git</w:t>
-      </w:r>
-      <w:proofErr w:type="spellEnd"/>
-      <w:r>
-        <w:rPr>
-          <w:rFonts w:ascii="Menlo" w:hAnsi="Menlo" w:cs="Menlo"/>
-          <w:shd w:val="clear" w:color="auto" w:fill="E7E6E6" w:themeFill="background2"/>
-        </w:rPr>
-        <w:t xml:space="preserve"> pull</w:t>
-      </w:r>
-      <w:r>
-        <w:rPr>
-          <w:rFonts w:ascii="Menlo" w:hAnsi="Menlo" w:cs="Menlo"/>
-          <w:shd w:val="clear" w:color="auto" w:fill="E7E6E6" w:themeFill="background2"/>
-        </w:rPr>
-        <w:t xml:space="preserve"> origin master</w:t>
-      </w:r>
-    </w:p>
-    <w:p>
-      <w:pPr>
-        <w:pStyle w:val="ListParagraph"/>
-        <w:numPr>
-          <w:ilvl w:val="1"/>
-          <w:numId w:val="3"/>
-        </w:numPr>
-        <w:spacing w:line="276" w:lineRule="auto"/>
-        <w:rPr>
-          <w:rFonts w:ascii="Calibri Light" w:hAnsi="Calibri Light" w:cs="Times New Roman"/>
-          <w:sz w:val="28"/>
-        </w:rPr>
-      </w:pPr>
-      <w:r>
-        <w:rPr>
-          <w:rFonts w:ascii="Calibri Light" w:hAnsi="Calibri Light" w:cs="Times New Roman"/>
-          <w:sz w:val="28"/>
-        </w:rPr>
-        <w:t xml:space="preserve">If your last update of the repository was before May 8th, you also need to re-install the package. This is because we added new </w:t>
-      </w:r>
-      <w:r>
-        <w:rPr>
-          <w:rFonts w:ascii="Calibri Light" w:hAnsi="Calibri Light" w:cs="Times New Roman"/>
-          <w:sz w:val="28"/>
-        </w:rPr>
-        <w:t xml:space="preserve">package </w:t>
-      </w:r>
-      <w:r>
-        <w:rPr>
-          <w:rFonts w:ascii="Calibri Light" w:hAnsi="Calibri Light" w:cs="Times New Roman"/>
-          <w:sz w:val="28"/>
-        </w:rPr>
-        <w:t xml:space="preserve">dependencies that might not be installed on your machine </w:t>
-      </w:r>
-      <w:r>
-        <w:rPr>
-          <w:rFonts w:ascii="Calibri Light" w:hAnsi="Calibri Light" w:cs="Times New Roman"/>
-          <w:sz w:val="28"/>
-        </w:rPr>
-        <w:t>yet</w:t>
-      </w:r>
-      <w:r>
-        <w:rPr>
-          <w:rFonts w:ascii="Calibri Light" w:hAnsi="Calibri Light" w:cs="Times New Roman"/>
-          <w:sz w:val="28"/>
-        </w:rPr>
-        <w:t xml:space="preserve">. (If you have updated since May 8th, though, this won’t hurt </w:t>
-      </w:r>
-      <w:r>
-        <w:rPr>
-          <w:rFonts w:ascii="Calibri Light" w:hAnsi="Calibri Light" w:cs="Times New Roman"/>
-          <w:sz w:val="28"/>
-        </w:rPr>
-        <w:t>to do anyway</w:t>
-      </w:r>
-      <w:r>
-        <w:rPr>
-          <w:rFonts w:ascii="Calibri Light" w:hAnsi="Calibri Light" w:cs="Times New Roman"/>
-          <w:sz w:val="28"/>
-        </w:rPr>
-        <w:t>):</w:t>
-      </w:r>
-    </w:p>
-    <w:p>
-      <w:pPr>
-        <w:pStyle w:val="ListParagraph"/>
-        <w:numPr>
-          <w:ilvl w:val="2"/>
-          <w:numId w:val="3"/>
-        </w:numPr>
-        <w:spacing w:line="276" w:lineRule="auto"/>
-        <w:rPr>
-          <w:rFonts w:ascii="Calibri Light" w:hAnsi="Calibri Light" w:cs="Times New Roman"/>
-          <w:sz w:val="28"/>
-        </w:rPr>
-      </w:pPr>
-      <w:r>
-        <w:rPr>
-          <w:rFonts w:ascii="Menlo" w:hAnsi="Menlo" w:cs="Menlo"/>
-          <w:shd w:val="clear" w:color="auto" w:fill="E7E6E6" w:themeFill="background2"/>
-        </w:rPr>
-        <w:t>$ pip install -</w:t>
-      </w:r>
-      <w:proofErr w:type="gramStart"/>
-      <w:r>
-        <w:rPr>
-          <w:rFonts w:ascii="Menlo" w:hAnsi="Menlo" w:cs="Menlo"/>
-          <w:shd w:val="clear" w:color="auto" w:fill="E7E6E6" w:themeFill="background2"/>
-        </w:rPr>
-        <w:t>e .</w:t>
-      </w:r>
-      <w:proofErr w:type="gramEnd"/>
-    </w:p>
-    <w:p>
-      <w:pPr>
-        <w:pStyle w:val="ListParagraph"/>
-        <w:spacing w:line="276" w:lineRule="auto"/>
-        <w:ind w:left="0"/>
-        <w:rPr>
-          <w:rFonts w:ascii="Calibri Light" w:hAnsi="Calibri Light" w:cs="Times New Roman"/>
-          <w:sz w:val="28"/>
-        </w:rPr>
-      </w:pPr>
-    </w:p>
-    <w:p>
-      <w:pPr>
-        <w:pStyle w:val="ListParagraph"/>
-        <w:spacing w:line="276" w:lineRule="auto"/>
-        <w:ind w:left="0"/>
-        <w:rPr>
-          <w:rStyle w:val="Hyperlink"/>
-          <w:rFonts w:ascii="Calibri Light" w:hAnsi="Calibri Light" w:cs="Times New Roman"/>
-          <w:sz w:val="28"/>
-        </w:rPr>
-      </w:pPr>
-      <w:r>
-        <w:rPr>
-          <w:rFonts w:ascii="Calibri Light" w:hAnsi="Calibri Light" w:cs="Times New Roman"/>
-          <w:sz w:val="28"/>
-        </w:rPr>
-        <w:t>A reminder that the tools are meant to be run</w:t>
-      </w:r>
-      <w:r>
-        <w:rPr>
-          <w:rFonts w:ascii="Calibri Light" w:hAnsi="Calibri Light" w:cs="Times New Roman"/>
-          <w:sz w:val="28"/>
-        </w:rPr>
-        <w:t xml:space="preserve"> in an environment with </w:t>
-      </w:r>
-      <w:proofErr w:type="spellStart"/>
-      <w:r>
-        <w:rPr>
-          <w:rFonts w:ascii="Calibri Light" w:hAnsi="Calibri Light" w:cs="Times New Roman"/>
-          <w:sz w:val="28"/>
-        </w:rPr>
-        <w:t>Astroconda</w:t>
-      </w:r>
-      <w:proofErr w:type="spellEnd"/>
-      <w:r>
-        <w:rPr>
-          <w:rFonts w:ascii="Calibri Light" w:hAnsi="Calibri Light" w:cs="Times New Roman"/>
-          <w:sz w:val="28"/>
-        </w:rPr>
-        <w:t xml:space="preserve"> installed with Python 3+. For installing </w:t>
-      </w:r>
-      <w:proofErr w:type="spellStart"/>
-      <w:r>
-        <w:rPr>
-          <w:rFonts w:ascii="Calibri Light" w:hAnsi="Calibri Light" w:cs="Times New Roman"/>
-          <w:sz w:val="28"/>
-        </w:rPr>
-        <w:t>Astroconda</w:t>
-      </w:r>
-      <w:proofErr w:type="spellEnd"/>
-      <w:r>
-        <w:rPr>
-          <w:rFonts w:ascii="Calibri Light" w:hAnsi="Calibri Light" w:cs="Times New Roman"/>
-          <w:sz w:val="28"/>
-        </w:rPr>
-        <w:t xml:space="preserve"> see: </w:t>
+        <w:t xml:space="preserve">For installing Astroconda see: </w:t>
       </w:r>
       <w:hyperlink r:id="rId5" w:history="1">
         <w:r>
@@ -888,6 +131,508 @@
     <w:p>
       <w:pPr>
         <w:pStyle w:val="ListParagraph"/>
+        <w:numPr>
+          <w:ilvl w:val="0"/>
+          <w:numId w:val="3"/>
+        </w:numPr>
+        <w:spacing w:line="276" w:lineRule="auto"/>
+        <w:rPr>
+          <w:rFonts w:ascii="Calibri Light" w:hAnsi="Calibri Light" w:cs="Times New Roman"/>
+          <w:sz w:val="28"/>
+        </w:rPr>
+      </w:pPr>
+      <w:r>
+        <w:rPr>
+          <w:rFonts w:ascii="Menlo" w:hAnsi="Menlo" w:cs="Menlo"/>
+          <w:shd w:val="clear" w:color="auto" w:fill="E7E6E6" w:themeFill="background2"/>
+        </w:rPr>
+        <w:t>$ cd</w:t>
+      </w:r>
+      <w:r>
+        <w:rPr>
+          <w:rFonts w:ascii="Calibri Light" w:hAnsi="Calibri Light" w:cs="Times New Roman"/>
+        </w:rPr>
+        <w:t xml:space="preserve"> </w:t>
+      </w:r>
+      <w:r>
+        <w:rPr>
+          <w:rFonts w:ascii="Calibri Light" w:hAnsi="Calibri Light" w:cs="Times New Roman"/>
+          <w:sz w:val="28"/>
+        </w:rPr>
+        <w:t>into the dir</w:t>
+      </w:r>
+      <w:r>
+        <w:rPr>
+          <w:rFonts w:ascii="Calibri Light" w:hAnsi="Calibri Light" w:cs="Times New Roman"/>
+          <w:sz w:val="28"/>
+        </w:rPr>
+        <w:t xml:space="preserve">ectory where you last installed or </w:t>
+      </w:r>
+      <w:r>
+        <w:rPr>
+          <w:rFonts w:ascii="Calibri Light" w:hAnsi="Calibri Light" w:cs="Times New Roman"/>
+          <w:sz w:val="28"/>
+        </w:rPr>
+        <w:t>updated the tools</w:t>
+      </w:r>
+    </w:p>
+    <w:p>
+      <w:pPr>
+        <w:pStyle w:val="ListParagraph"/>
+        <w:numPr>
+          <w:ilvl w:val="0"/>
+          <w:numId w:val="3"/>
+        </w:numPr>
+        <w:spacing w:line="276" w:lineRule="auto"/>
+        <w:rPr>
+          <w:rFonts w:ascii="Calibri Light" w:hAnsi="Calibri Light" w:cs="Times New Roman"/>
+          <w:sz w:val="28"/>
+        </w:rPr>
+      </w:pPr>
+      <w:r>
+        <w:rPr>
+          <w:rFonts w:ascii="Menlo" w:hAnsi="Menlo" w:cs="Menlo"/>
+          <w:shd w:val="clear" w:color="auto" w:fill="E7E6E6" w:themeFill="background2"/>
+        </w:rPr>
+        <w:t>$ git remote –v</w:t>
+      </w:r>
+    </w:p>
+    <w:p>
+      <w:pPr>
+        <w:pStyle w:val="ListParagraph"/>
+        <w:numPr>
+          <w:ilvl w:val="0"/>
+          <w:numId w:val="3"/>
+        </w:numPr>
+        <w:spacing w:line="276" w:lineRule="auto"/>
+        <w:rPr>
+          <w:rFonts w:ascii="Calibri Light" w:hAnsi="Calibri Light" w:cs="Times New Roman"/>
+          <w:sz w:val="28"/>
+        </w:rPr>
+      </w:pPr>
+      <w:r>
+        <w:rPr>
+          <w:rFonts w:ascii="Calibri Light" w:hAnsi="Calibri Light" w:cs="Times New Roman"/>
+          <w:sz w:val="28"/>
+        </w:rPr>
+        <w:t>If the result contains “JWST-FGS/Commissioning-tools.git”:</w:t>
+      </w:r>
+    </w:p>
+    <w:p>
+      <w:pPr>
+        <w:pStyle w:val="ListParagraph"/>
+        <w:numPr>
+          <w:ilvl w:val="1"/>
+          <w:numId w:val="3"/>
+        </w:numPr>
+        <w:spacing w:line="276" w:lineRule="auto"/>
+        <w:rPr>
+          <w:rFonts w:ascii="Calibri Light" w:hAnsi="Calibri Light" w:cs="Times New Roman"/>
+          <w:sz w:val="28"/>
+        </w:rPr>
+      </w:pPr>
+      <w:r>
+        <w:rPr>
+          <w:rFonts w:ascii="Calibri Light" w:hAnsi="Calibri Light" w:cs="Times New Roman"/>
+          <w:sz w:val="28"/>
+        </w:rPr>
+        <w:t>You are using the old repo. We will need to cl</w:t>
+      </w:r>
+      <w:r>
+        <w:rPr>
+          <w:rFonts w:ascii="Calibri Light" w:hAnsi="Calibri Light" w:cs="Times New Roman"/>
+          <w:sz w:val="28"/>
+        </w:rPr>
+        <w:t>one the tools from the new repo:</w:t>
+      </w:r>
+    </w:p>
+    <w:p>
+      <w:pPr>
+        <w:pStyle w:val="ListParagraph"/>
+        <w:numPr>
+          <w:ilvl w:val="2"/>
+          <w:numId w:val="3"/>
+        </w:numPr>
+        <w:spacing w:line="276" w:lineRule="auto"/>
+        <w:rPr>
+          <w:rFonts w:ascii="Calibri Light" w:hAnsi="Calibri Light" w:cs="Times New Roman"/>
+          <w:sz w:val="28"/>
+        </w:rPr>
+      </w:pPr>
+      <w:r>
+        <w:rPr>
+          <w:rFonts w:ascii="Menlo" w:hAnsi="Menlo" w:cs="Menlo"/>
+          <w:shd w:val="clear" w:color="auto" w:fill="E7E6E6" w:themeFill="background2"/>
+        </w:rPr>
+        <w:t>$ cd</w:t>
+      </w:r>
+      <w:r>
+        <w:rPr>
+          <w:rFonts w:ascii="Calibri Light" w:hAnsi="Calibri Light" w:cs="Times New Roman"/>
+          <w:sz w:val="28"/>
+        </w:rPr>
+        <w:t xml:space="preserve"> to wherever you want the repo to be located</w:t>
+      </w:r>
+    </w:p>
+    <w:p>
+      <w:pPr>
+        <w:pStyle w:val="ListParagraph"/>
+        <w:numPr>
+          <w:ilvl w:val="2"/>
+          <w:numId w:val="3"/>
+        </w:numPr>
+        <w:spacing w:line="276" w:lineRule="auto"/>
+        <w:rPr>
+          <w:rFonts w:ascii="Calibri Light" w:hAnsi="Calibri Light" w:cs="Times New Roman"/>
+          <w:sz w:val="28"/>
+        </w:rPr>
+      </w:pPr>
+      <w:r>
+        <w:rPr>
+          <w:rFonts w:ascii="Menlo" w:hAnsi="Menlo" w:cs="Menlo"/>
+          <w:shd w:val="clear" w:color="auto" w:fill="E7E6E6" w:themeFill="background2"/>
+        </w:rPr>
+        <w:t>$ git clone git@grit.stsci.edu:wfsc/tools.git</w:t>
+      </w:r>
+    </w:p>
+    <w:p>
+      <w:pPr>
+        <w:pStyle w:val="ListParagraph"/>
+        <w:numPr>
+          <w:ilvl w:val="1"/>
+          <w:numId w:val="3"/>
+        </w:numPr>
+        <w:spacing w:line="276" w:lineRule="auto"/>
+        <w:rPr>
+          <w:rFonts w:ascii="Calibri Light" w:hAnsi="Calibri Light" w:cs="Times New Roman"/>
+          <w:sz w:val="28"/>
+        </w:rPr>
+      </w:pPr>
+      <w:r>
+        <w:rPr>
+          <w:rFonts w:ascii="Calibri Light" w:hAnsi="Calibri Light" w:cs="Times New Roman"/>
+          <w:sz w:val="28"/>
+        </w:rPr>
+        <w:t xml:space="preserve">And install the </w:t>
+      </w:r>
+      <w:r>
+        <w:rPr>
+          <w:rFonts w:ascii="Menlo" w:hAnsi="Menlo" w:cs="Menlo"/>
+        </w:rPr>
+        <w:t>jwst_magic</w:t>
+      </w:r>
+      <w:r>
+        <w:rPr>
+          <w:rFonts w:ascii="Calibri Light" w:hAnsi="Calibri Light" w:cs="Times New Roman"/>
+          <w:sz w:val="28"/>
+        </w:rPr>
+        <w:t xml:space="preserve"> package:</w:t>
+      </w:r>
+    </w:p>
+    <w:p>
+      <w:pPr>
+        <w:pStyle w:val="ListParagraph"/>
+        <w:numPr>
+          <w:ilvl w:val="2"/>
+          <w:numId w:val="3"/>
+        </w:numPr>
+        <w:spacing w:line="276" w:lineRule="auto"/>
+        <w:rPr>
+          <w:rFonts w:ascii="Calibri Light" w:hAnsi="Calibri Light" w:cs="Times New Roman"/>
+          <w:sz w:val="28"/>
+        </w:rPr>
+      </w:pPr>
+      <w:r>
+        <w:rPr>
+          <w:rFonts w:ascii="Menlo" w:hAnsi="Menlo" w:cs="Menlo"/>
+          <w:shd w:val="clear" w:color="auto" w:fill="E7E6E6" w:themeFill="background2"/>
+        </w:rPr>
+        <w:t>$ cd tools/fgs-commissioning</w:t>
+      </w:r>
+    </w:p>
+    <w:p>
+      <w:pPr>
+        <w:pStyle w:val="ListParagraph"/>
+        <w:numPr>
+          <w:ilvl w:val="2"/>
+          <w:numId w:val="3"/>
+        </w:numPr>
+        <w:spacing w:line="276" w:lineRule="auto"/>
+        <w:rPr>
+          <w:rFonts w:ascii="Calibri Light" w:hAnsi="Calibri Light" w:cs="Times New Roman"/>
+          <w:sz w:val="28"/>
+        </w:rPr>
+      </w:pPr>
+      <w:r>
+        <w:rPr>
+          <w:rFonts w:ascii="Menlo" w:hAnsi="Menlo" w:cs="Menlo"/>
+          <w:shd w:val="clear" w:color="auto" w:fill="E7E6E6" w:themeFill="background2"/>
+        </w:rPr>
+        <w:t>$ pip install -e .</w:t>
+      </w:r>
+    </w:p>
+    <w:p>
+      <w:pPr>
+        <w:pStyle w:val="ListParagraph"/>
+        <w:numPr>
+          <w:ilvl w:val="1"/>
+          <w:numId w:val="3"/>
+        </w:numPr>
+        <w:spacing w:line="276" w:lineRule="auto"/>
+        <w:rPr>
+          <w:rFonts w:ascii="Calibri Light" w:hAnsi="Calibri Light" w:cs="Times New Roman"/>
+          <w:sz w:val="28"/>
+        </w:rPr>
+      </w:pPr>
+      <w:r>
+        <w:rPr>
+          <w:rFonts w:ascii="Calibri Light" w:hAnsi="Calibri Light" w:cs="Times New Roman"/>
+          <w:sz w:val="28"/>
+        </w:rPr>
+        <w:t>You are done!</w:t>
+      </w:r>
+    </w:p>
+    <w:p>
+      <w:pPr>
+        <w:pStyle w:val="ListParagraph"/>
+        <w:numPr>
+          <w:ilvl w:val="0"/>
+          <w:numId w:val="3"/>
+        </w:numPr>
+        <w:spacing w:line="276" w:lineRule="auto"/>
+        <w:rPr>
+          <w:rFonts w:ascii="Calibri Light" w:hAnsi="Calibri Light" w:cs="Times New Roman"/>
+          <w:sz w:val="28"/>
+        </w:rPr>
+      </w:pPr>
+      <w:r>
+        <w:rPr>
+          <w:rFonts w:ascii="Calibri Light" w:hAnsi="Calibri Light" w:cs="Times New Roman"/>
+          <w:sz w:val="28"/>
+        </w:rPr>
+        <w:t>Else</w:t>
+      </w:r>
+      <w:r>
+        <w:rPr>
+          <w:rFonts w:ascii="Calibri Light" w:hAnsi="Calibri Light" w:cs="Times New Roman"/>
+          <w:sz w:val="28"/>
+        </w:rPr>
+        <w:t>,</w:t>
+      </w:r>
+      <w:r>
+        <w:rPr>
+          <w:rFonts w:ascii="Calibri Light" w:hAnsi="Calibri Light" w:cs="Times New Roman"/>
+          <w:sz w:val="28"/>
+        </w:rPr>
+        <w:t xml:space="preserve"> if the result contains “wfsc/tools.git”:</w:t>
+      </w:r>
+    </w:p>
+    <w:p>
+      <w:pPr>
+        <w:pStyle w:val="ListParagraph"/>
+        <w:numPr>
+          <w:ilvl w:val="1"/>
+          <w:numId w:val="3"/>
+        </w:numPr>
+        <w:spacing w:line="276" w:lineRule="auto"/>
+        <w:rPr>
+          <w:rFonts w:ascii="Calibri Light" w:hAnsi="Calibri Light" w:cs="Times New Roman"/>
+          <w:sz w:val="28"/>
+        </w:rPr>
+      </w:pPr>
+      <w:r>
+        <w:rPr>
+          <w:rFonts w:ascii="Calibri Light" w:hAnsi="Calibri Light" w:cs="Times New Roman"/>
+          <w:sz w:val="28"/>
+        </w:rPr>
+        <w:t>You are u</w:t>
+      </w:r>
+      <w:r>
+        <w:rPr>
+          <w:rFonts w:ascii="Calibri Light" w:hAnsi="Calibri Light" w:cs="Times New Roman"/>
+          <w:sz w:val="28"/>
+        </w:rPr>
+        <w:t>sing the tools in the new repo. Great</w:t>
+      </w:r>
+      <w:r>
+        <w:rPr>
+          <w:rFonts w:ascii="Calibri Light" w:hAnsi="Calibri Light" w:cs="Times New Roman"/>
+          <w:sz w:val="28"/>
+        </w:rPr>
+        <w:t xml:space="preserve">! </w:t>
+      </w:r>
+      <w:r>
+        <w:rPr>
+          <w:rFonts w:ascii="Calibri Light" w:hAnsi="Calibri Light" w:cs="Times New Roman"/>
+          <w:sz w:val="28"/>
+        </w:rPr>
+        <w:t>Just be sure to</w:t>
+      </w:r>
+      <w:r>
+        <w:rPr>
+          <w:rFonts w:ascii="Calibri Light" w:hAnsi="Calibri Light" w:cs="Times New Roman"/>
+          <w:sz w:val="28"/>
+        </w:rPr>
+        <w:t xml:space="preserve"> download the latest version of the repository</w:t>
+      </w:r>
+      <w:r>
+        <w:rPr>
+          <w:rFonts w:ascii="Calibri Light" w:hAnsi="Calibri Light" w:cs="Times New Roman"/>
+          <w:sz w:val="28"/>
+        </w:rPr>
+        <w:t>:</w:t>
+      </w:r>
+    </w:p>
+    <w:p>
+      <w:pPr>
+        <w:pStyle w:val="ListParagraph"/>
+        <w:numPr>
+          <w:ilvl w:val="2"/>
+          <w:numId w:val="3"/>
+        </w:numPr>
+        <w:spacing w:line="276" w:lineRule="auto"/>
+        <w:rPr>
+          <w:rFonts w:ascii="Calibri Light" w:hAnsi="Calibri Light" w:cs="Times New Roman"/>
+          <w:sz w:val="28"/>
+        </w:rPr>
+      </w:pPr>
+      <w:r>
+        <w:rPr>
+          <w:rFonts w:ascii="Menlo" w:hAnsi="Menlo" w:cs="Menlo"/>
+          <w:shd w:val="clear" w:color="auto" w:fill="E7E6E6" w:themeFill="background2"/>
+        </w:rPr>
+        <w:t>$ cd tools/fgs-commissioning</w:t>
+      </w:r>
+    </w:p>
+    <w:p>
+      <w:pPr>
+        <w:pStyle w:val="ListParagraph"/>
+        <w:numPr>
+          <w:ilvl w:val="2"/>
+          <w:numId w:val="3"/>
+        </w:numPr>
+        <w:spacing w:line="276" w:lineRule="auto"/>
+        <w:rPr>
+          <w:rFonts w:ascii="Calibri Light" w:hAnsi="Calibri Light" w:cs="Times New Roman"/>
+          <w:sz w:val="28"/>
+        </w:rPr>
+      </w:pPr>
+      <w:r>
+        <w:rPr>
+          <w:rFonts w:ascii="Menlo" w:hAnsi="Menlo" w:cs="Menlo"/>
+          <w:shd w:val="clear" w:color="auto" w:fill="E7E6E6" w:themeFill="background2"/>
+        </w:rPr>
+        <w:t>$ git checkout master</w:t>
+      </w:r>
+    </w:p>
+    <w:p>
+      <w:pPr>
+        <w:pStyle w:val="ListParagraph"/>
+        <w:numPr>
+          <w:ilvl w:val="2"/>
+          <w:numId w:val="3"/>
+        </w:numPr>
+        <w:spacing w:line="276" w:lineRule="auto"/>
+        <w:rPr>
+          <w:rFonts w:ascii="Calibri Light" w:hAnsi="Calibri Light" w:cs="Times New Roman"/>
+          <w:sz w:val="28"/>
+        </w:rPr>
+      </w:pPr>
+      <w:r>
+        <w:rPr>
+          <w:rFonts w:ascii="Menlo" w:hAnsi="Menlo" w:cs="Menlo"/>
+          <w:shd w:val="clear" w:color="auto" w:fill="E7E6E6" w:themeFill="background2"/>
+        </w:rPr>
+        <w:t>$ git pull origin master</w:t>
+      </w:r>
+    </w:p>
+    <w:p>
+      <w:pPr>
+        <w:pStyle w:val="ListParagraph"/>
+        <w:numPr>
+          <w:ilvl w:val="1"/>
+          <w:numId w:val="3"/>
+        </w:numPr>
+        <w:spacing w:line="276" w:lineRule="auto"/>
+        <w:rPr>
+          <w:rFonts w:ascii="Calibri Light" w:hAnsi="Calibri Light" w:cs="Times New Roman"/>
+          <w:sz w:val="28"/>
+        </w:rPr>
+      </w:pPr>
+      <w:r>
+        <w:rPr>
+          <w:rFonts w:ascii="Calibri Light" w:hAnsi="Calibri Light" w:cs="Times New Roman"/>
+          <w:sz w:val="28"/>
+        </w:rPr>
+        <w:t xml:space="preserve">If your last update of the repository was before May 8th, you also need to re-install the package. This is because we added new </w:t>
+      </w:r>
+      <w:r>
+        <w:rPr>
+          <w:rFonts w:ascii="Calibri Light" w:hAnsi="Calibri Light" w:cs="Times New Roman"/>
+          <w:sz w:val="28"/>
+        </w:rPr>
+        <w:t xml:space="preserve">package </w:t>
+      </w:r>
+      <w:r>
+        <w:rPr>
+          <w:rFonts w:ascii="Calibri Light" w:hAnsi="Calibri Light" w:cs="Times New Roman"/>
+          <w:sz w:val="28"/>
+        </w:rPr>
+        <w:t xml:space="preserve">dependencies that might not be installed on your machine </w:t>
+      </w:r>
+      <w:r>
+        <w:rPr>
+          <w:rFonts w:ascii="Calibri Light" w:hAnsi="Calibri Light" w:cs="Times New Roman"/>
+          <w:sz w:val="28"/>
+        </w:rPr>
+        <w:t>yet</w:t>
+      </w:r>
+      <w:r>
+        <w:rPr>
+          <w:rFonts w:ascii="Calibri Light" w:hAnsi="Calibri Light" w:cs="Times New Roman"/>
+          <w:sz w:val="28"/>
+        </w:rPr>
+        <w:t xml:space="preserve">. (If you have updated since May 8th, though, this won’t hurt </w:t>
+      </w:r>
+      <w:r>
+        <w:rPr>
+          <w:rFonts w:ascii="Calibri Light" w:hAnsi="Calibri Light" w:cs="Times New Roman"/>
+          <w:sz w:val="28"/>
+        </w:rPr>
+        <w:t>to do anyway</w:t>
+      </w:r>
+      <w:r>
+        <w:rPr>
+          <w:rFonts w:ascii="Calibri Light" w:hAnsi="Calibri Light" w:cs="Times New Roman"/>
+          <w:sz w:val="28"/>
+        </w:rPr>
+        <w:t>):</w:t>
+      </w:r>
+    </w:p>
+    <w:p>
+      <w:pPr>
+        <w:pStyle w:val="ListParagraph"/>
+        <w:numPr>
+          <w:ilvl w:val="2"/>
+          <w:numId w:val="3"/>
+        </w:numPr>
+        <w:spacing w:line="276" w:lineRule="auto"/>
+        <w:rPr>
+          <w:rFonts w:ascii="Calibri Light" w:hAnsi="Calibri Light" w:cs="Times New Roman"/>
+          <w:sz w:val="28"/>
+        </w:rPr>
+      </w:pPr>
+      <w:r>
+        <w:rPr>
+          <w:rFonts w:ascii="Menlo" w:hAnsi="Menlo" w:cs="Menlo"/>
+          <w:shd w:val="clear" w:color="auto" w:fill="E7E6E6" w:themeFill="background2"/>
+        </w:rPr>
+        <w:t>$ pip install -e .</w:t>
+      </w:r>
+    </w:p>
+    <w:p>
+      <w:pPr>
+        <w:pStyle w:val="ListParagraph"/>
         <w:spacing w:line="276" w:lineRule="auto"/>
         <w:ind w:left="0"/>
         <w:rPr>
@@ -896,6 +641,8 @@
           <w:sz w:val="28"/>
         </w:rPr>
       </w:pPr>
+      <w:bookmarkStart w:id="1" w:name="_GoBack"/>
+      <w:bookmarkEnd w:id="1"/>
     </w:p>
     <w:p>
       <w:pPr>
@@ -947,45 +694,14 @@
           <w:rFonts w:ascii="Calibri Light" w:hAnsi="Calibri Light" w:cs="Times New Roman"/>
           <w:sz w:val="28"/>
         </w:rPr>
-        <w:t>Launch an</w:t>
-      </w:r>
-      <w:r>
-        <w:rPr>
-          <w:rFonts w:ascii="Calibri Light" w:hAnsi="Calibri Light" w:cs="Times New Roman"/>
-          <w:sz w:val="28"/>
-        </w:rPr>
-        <w:t xml:space="preserve"> </w:t>
-      </w:r>
-      <w:proofErr w:type="spellStart"/>
-      <w:r>
-        <w:rPr>
-          <w:rFonts w:ascii="Calibri Light" w:hAnsi="Calibri Light" w:cs="Times New Roman"/>
-          <w:sz w:val="28"/>
-        </w:rPr>
-        <w:t>IPython</w:t>
-      </w:r>
-      <w:proofErr w:type="spellEnd"/>
-      <w:r>
-        <w:rPr>
-          <w:rFonts w:ascii="Calibri Light" w:hAnsi="Calibri Light" w:cs="Times New Roman"/>
-          <w:sz w:val="28"/>
-        </w:rPr>
-        <w:t xml:space="preserve"> terminal</w:t>
-      </w:r>
-      <w:r>
-        <w:rPr>
-          <w:rFonts w:ascii="Calibri Light" w:hAnsi="Calibri Light" w:cs="Times New Roman"/>
-          <w:sz w:val="28"/>
-        </w:rPr>
-        <w:t xml:space="preserve">. In </w:t>
-      </w:r>
-      <w:proofErr w:type="spellStart"/>
-      <w:r>
-        <w:rPr>
-          <w:rFonts w:ascii="Calibri Light" w:hAnsi="Calibri Light" w:cs="Times New Roman"/>
-          <w:sz w:val="28"/>
-        </w:rPr>
-        <w:t>IPython:</w:t>
+        <w:t>Launch an IPython terminal</w:t>
+      </w:r>
+      <w:r>
+        <w:rPr>
+          <w:rFonts w:ascii="Calibri Light" w:hAnsi="Calibri Light" w:cs="Times New Roman"/>
+          <w:sz w:val="28"/>
+        </w:rPr>
+        <w:t>. In IPython:</w:t>
       </w:r>
     </w:p>
     <w:p>
@@ -1001,66 +717,33 @@
           <w:sz w:val="28"/>
         </w:rPr>
       </w:pPr>
-      <w:proofErr w:type="spellEnd"/>
       <w:r>
         <w:rPr>
           <w:rFonts w:ascii="Menlo" w:hAnsi="Menlo" w:cs="Menlo"/>
           <w:shd w:val="clear" w:color="auto" w:fill="E7E6E6" w:themeFill="background2"/>
         </w:rPr>
-        <w:t xml:space="preserve">import </w:t>
-      </w:r>
-      <w:proofErr w:type="spellStart"/>
+        <w:t>import jwst_magic</w:t>
+      </w:r>
+    </w:p>
+    <w:p>
+      <w:pPr>
+        <w:pStyle w:val="ListParagraph"/>
+        <w:numPr>
+          <w:ilvl w:val="1"/>
+          <w:numId w:val="4"/>
+        </w:numPr>
+        <w:spacing w:line="276" w:lineRule="auto"/>
+        <w:rPr>
+          <w:rFonts w:ascii="Calibri Light" w:hAnsi="Calibri Light" w:cs="Times New Roman"/>
+          <w:sz w:val="28"/>
+        </w:rPr>
+      </w:pPr>
       <w:r>
         <w:rPr>
           <w:rFonts w:ascii="Menlo" w:hAnsi="Menlo" w:cs="Menlo"/>
           <w:shd w:val="clear" w:color="auto" w:fill="E7E6E6" w:themeFill="background2"/>
         </w:rPr>
-        <w:t>jwst_magic</w:t>
-      </w:r>
-    </w:p>
-    <w:p>
-      <w:pPr>
-        <w:pStyle w:val="ListParagraph"/>
-        <w:numPr>
-          <w:ilvl w:val="1"/>
-          <w:numId w:val="4"/>
-        </w:numPr>
-        <w:spacing w:line="276" w:lineRule="auto"/>
-        <w:rPr>
-          <w:rFonts w:ascii="Calibri Light" w:hAnsi="Calibri Light" w:cs="Times New Roman"/>
-          <w:sz w:val="28"/>
-        </w:rPr>
-      </w:pPr>
-      <w:r>
-        <w:rPr>
-          <w:rFonts w:ascii="Menlo" w:hAnsi="Menlo" w:cs="Menlo"/>
-          <w:shd w:val="clear" w:color="auto" w:fill="E7E6E6" w:themeFill="background2"/>
-        </w:rPr>
-        <w:t>jwst_magic.run_tool_</w:t>
-      </w:r>
-      <w:proofErr w:type="gramStart"/>
-      <w:r>
-        <w:rPr>
-          <w:rFonts w:ascii="Menlo" w:hAnsi="Menlo" w:cs="Menlo"/>
-          <w:shd w:val="clear" w:color="auto" w:fill="E7E6E6" w:themeFill="background2"/>
-        </w:rPr>
-        <w:t>GUI</w:t>
-      </w:r>
-      <w:proofErr w:type="spellEnd"/>
-      <w:r>
-        <w:rPr>
-          <w:rFonts w:ascii="Menlo" w:hAnsi="Menlo" w:cs="Menlo"/>
-          <w:shd w:val="clear" w:color="auto" w:fill="E7E6E6" w:themeFill="background2"/>
-        </w:rPr>
-        <w:t>(</w:t>
-      </w:r>
-      <w:proofErr w:type="gramEnd"/>
-      <w:r>
-        <w:rPr>
-          <w:rFonts w:ascii="Menlo" w:hAnsi="Menlo" w:cs="Menlo"/>
-          <w:shd w:val="clear" w:color="auto" w:fill="E7E6E6" w:themeFill="background2"/>
-        </w:rPr>
-        <w:t>)</w:t>
+        <w:t>jwst_magic.run_tool_GUI()</w:t>
       </w:r>
     </w:p>
     <w:p>
@@ -1083,8 +766,6 @@
         </w:rPr>
         <w:t>That’s it!</w:t>
       </w:r>
-      <w:bookmarkStart w:id="1" w:name="_GoBack"/>
-      <w:bookmarkEnd w:id="1"/>
     </w:p>
     <w:p>
       <w:pPr>
@@ -1518,15 +1199,6 @@
   </w:abstractNum>
   <w:num w:numId="1">
     <w:abstractNumId w:val="2"/>
-    <w:lvlOverride w:ilvl="0"/>
-    <w:lvlOverride w:ilvl="1"/>
-    <w:lvlOverride w:ilvl="2"/>
-    <w:lvlOverride w:ilvl="3"/>
-    <w:lvlOverride w:ilvl="4"/>
-    <w:lvlOverride w:ilvl="5"/>
-    <w:lvlOverride w:ilvl="6"/>
-    <w:lvlOverride w:ilvl="7"/>
-    <w:lvlOverride w:ilvl="8"/>
   </w:num>
   <w:num w:numId="2">
     <w:abstractNumId w:val="0"/>

</xml_diff>